<commit_message>
EDIT. Title list in specification
</commit_message>
<xml_diff>
--- a/docs/Specification.docx
+++ b/docs/Specification.docx
@@ -3,333 +3,375 @@
 <w:document xmlns:ve="http://schemas.openxmlformats.org/markup-compatibility/2006" xmlns:o="urn:schemas-microsoft-com:office:office" xmlns:r="http://schemas.openxmlformats.org/officeDocument/2006/relationships" xmlns:m="http://schemas.openxmlformats.org/officeDocument/2006/math" xmlns:v="urn:schemas-microsoft-com:vml" xmlns:wp="http://schemas.openxmlformats.org/drawingml/2006/wordprocessingDrawing" xmlns:w10="urn:schemas-microsoft-com:office:word" xmlns:w="http://schemas.openxmlformats.org/wordprocessingml/2006/main" xmlns:wne="http://schemas.microsoft.com/office/word/2006/wordml">
   <w:body>
     <w:p>
-      <w:r>
-        <w:t>образец требований.</w:t>
-      </w:r>
-      <w:r>
-        <w:br/>
-      </w:r>
-      <w:r>
-        <w:br/>
-        <w:t>1) В приложении образец технического задания - можно использовать любой другой.</w:t>
-      </w:r>
-      <w:r>
-        <w:br/>
-      </w:r>
-      <w:r>
-        <w:br/>
-        <w:t>2) Вводные данные к проекту.</w:t>
-      </w:r>
-      <w:r>
-        <w:br/>
-      </w:r>
-      <w:r>
-        <w:br/>
-        <w:t xml:space="preserve">Обратите внимание, что это только начальные вводные данные, а вы уже в команде </w:t>
-      </w:r>
-      <w:proofErr w:type="gramStart"/>
-      <w:r>
-        <w:t>решаете какой полный функционал должен</w:t>
-      </w:r>
-      <w:proofErr w:type="gramEnd"/>
-      <w:r>
-        <w:t xml:space="preserve"> быть реализован в итоговой системе.</w:t>
-      </w:r>
-      <w:r>
-        <w:br/>
-      </w:r>
-      <w:r>
-        <w:br/>
-        <w:t>=========================</w:t>
-      </w:r>
-    </w:p>
-    <w:p>
-      <w:r>
-        <w:t xml:space="preserve">Разработать модуль автоматизированной банковской системы "Интернет </w:t>
-      </w:r>
+      <w:pPr>
+        <w:jc w:val="center"/>
+        <w:rPr>
+          <w:sz w:val="48"/>
+          <w:szCs w:val="48"/>
+          <w:lang w:val="en-US"/>
+        </w:rPr>
+      </w:pPr>
+    </w:p>
+    <w:p>
+      <w:pPr>
+        <w:jc w:val="center"/>
+        <w:rPr>
+          <w:sz w:val="48"/>
+          <w:szCs w:val="48"/>
+          <w:lang w:val="en-US"/>
+        </w:rPr>
+      </w:pPr>
+    </w:p>
+    <w:p>
+      <w:pPr>
+        <w:jc w:val="center"/>
+        <w:rPr>
+          <w:sz w:val="48"/>
+          <w:szCs w:val="48"/>
+          <w:lang w:val="en-US"/>
+        </w:rPr>
+      </w:pPr>
+    </w:p>
+    <w:p>
+      <w:pPr>
+        <w:jc w:val="center"/>
+        <w:rPr>
+          <w:sz w:val="48"/>
+          <w:szCs w:val="48"/>
+        </w:rPr>
+      </w:pPr>
+      <w:r>
+        <w:rPr>
+          <w:sz w:val="48"/>
+          <w:szCs w:val="48"/>
+        </w:rPr>
+        <w:t>Техническое задание к продукту</w:t>
+      </w:r>
+    </w:p>
+    <w:p>
+      <w:pPr>
+        <w:jc w:val="center"/>
+        <w:rPr>
+          <w:sz w:val="48"/>
+          <w:szCs w:val="48"/>
+          <w:lang w:val="en-US"/>
+        </w:rPr>
+      </w:pPr>
+      <w:r>
+        <w:rPr>
+          <w:sz w:val="48"/>
+          <w:szCs w:val="48"/>
+        </w:rPr>
+        <w:t xml:space="preserve">Система интернет-банка </w:t>
+      </w:r>
+      <w:r>
+        <w:rPr>
+          <w:sz w:val="48"/>
+          <w:szCs w:val="48"/>
+        </w:rPr>
+        <w:t>“</w:t>
+      </w:r>
+      <w:r>
+        <w:rPr>
+          <w:sz w:val="48"/>
+          <w:szCs w:val="48"/>
+          <w:lang w:val="en-US"/>
+        </w:rPr>
+        <w:t>Serious</w:t>
+      </w:r>
+      <w:r>
+        <w:rPr>
+          <w:sz w:val="48"/>
+          <w:szCs w:val="48"/>
+        </w:rPr>
+        <w:t xml:space="preserve"> </w:t>
+      </w:r>
+      <w:r>
+        <w:rPr>
+          <w:sz w:val="48"/>
+          <w:szCs w:val="48"/>
+          <w:lang w:val="en-US"/>
+        </w:rPr>
+        <w:t>Bank</w:t>
+      </w:r>
+      <w:r>
+        <w:rPr>
+          <w:sz w:val="48"/>
+          <w:szCs w:val="48"/>
+        </w:rPr>
+        <w:t>”</w:t>
+      </w:r>
+    </w:p>
+    <w:p>
+      <w:pPr>
+        <w:jc w:val="center"/>
+        <w:rPr>
+          <w:sz w:val="48"/>
+          <w:szCs w:val="48"/>
+          <w:lang w:val="en-US"/>
+        </w:rPr>
+      </w:pPr>
+    </w:p>
+    <w:p>
+      <w:pPr>
+        <w:jc w:val="center"/>
+        <w:rPr>
+          <w:sz w:val="48"/>
+          <w:szCs w:val="48"/>
+          <w:lang w:val="en-US"/>
+        </w:rPr>
+      </w:pPr>
+    </w:p>
+    <w:p>
+      <w:pPr>
+        <w:jc w:val="center"/>
+        <w:rPr>
+          <w:sz w:val="48"/>
+          <w:szCs w:val="48"/>
+          <w:lang w:val="en-US"/>
+        </w:rPr>
+      </w:pPr>
+    </w:p>
+    <w:p>
+      <w:pPr>
+        <w:spacing w:after="0" w:line="240" w:lineRule="auto"/>
+        <w:ind w:firstLine="6946"/>
+        <w:rPr>
+          <w:sz w:val="24"/>
+          <w:szCs w:val="24"/>
+        </w:rPr>
+      </w:pPr>
+      <w:r>
+        <w:rPr>
+          <w:b/>
+          <w:sz w:val="24"/>
+          <w:szCs w:val="24"/>
+        </w:rPr>
+        <w:t>Авторы</w:t>
+      </w:r>
+      <w:r>
+        <w:rPr>
+          <w:sz w:val="24"/>
+          <w:szCs w:val="24"/>
+        </w:rPr>
+        <w:t>:</w:t>
+      </w:r>
+    </w:p>
+    <w:p>
+      <w:pPr>
+        <w:spacing w:after="0" w:line="240" w:lineRule="auto"/>
+        <w:ind w:firstLine="6946"/>
+        <w:rPr>
+          <w:sz w:val="24"/>
+          <w:szCs w:val="24"/>
+        </w:rPr>
+      </w:pPr>
       <w:proofErr w:type="spellStart"/>
       <w:r>
-        <w:t>банкинг</w:t>
+        <w:rPr>
+          <w:sz w:val="24"/>
+          <w:szCs w:val="24"/>
+        </w:rPr>
+        <w:t>Лычковский</w:t>
       </w:r>
       <w:proofErr w:type="spellEnd"/>
       <w:r>
-        <w:t xml:space="preserve"> для физических лиц".</w:t>
+        <w:rPr>
+          <w:sz w:val="24"/>
+          <w:szCs w:val="24"/>
+        </w:rPr>
+        <w:t xml:space="preserve"> А.</w:t>
+      </w:r>
+    </w:p>
+    <w:p>
+      <w:pPr>
+        <w:spacing w:after="0" w:line="240" w:lineRule="auto"/>
+        <w:ind w:firstLine="6946"/>
+        <w:rPr>
+          <w:sz w:val="24"/>
+          <w:szCs w:val="24"/>
+        </w:rPr>
+      </w:pPr>
+      <w:r>
+        <w:rPr>
+          <w:sz w:val="24"/>
+          <w:szCs w:val="24"/>
+        </w:rPr>
+        <w:t>Воробьев А.</w:t>
+      </w:r>
+    </w:p>
+    <w:p>
+      <w:pPr>
+        <w:spacing w:after="0" w:line="240" w:lineRule="auto"/>
+        <w:ind w:firstLine="6946"/>
+        <w:rPr>
+          <w:sz w:val="24"/>
+          <w:szCs w:val="24"/>
+        </w:rPr>
+      </w:pPr>
+      <w:proofErr w:type="spellStart"/>
+      <w:r>
+        <w:rPr>
+          <w:sz w:val="24"/>
+          <w:szCs w:val="24"/>
+        </w:rPr>
+        <w:t>Скребнев</w:t>
+      </w:r>
+      <w:proofErr w:type="spellEnd"/>
+      <w:r>
+        <w:rPr>
+          <w:sz w:val="24"/>
+          <w:szCs w:val="24"/>
+        </w:rPr>
+        <w:t xml:space="preserve"> Е.</w:t>
+      </w:r>
+    </w:p>
+    <w:p>
+      <w:pPr>
+        <w:spacing w:after="0" w:line="240" w:lineRule="auto"/>
+        <w:ind w:firstLine="6946"/>
+        <w:rPr>
+          <w:sz w:val="24"/>
+          <w:szCs w:val="24"/>
+        </w:rPr>
+      </w:pPr>
+      <w:proofErr w:type="spellStart"/>
+      <w:r>
+        <w:rPr>
+          <w:sz w:val="24"/>
+          <w:szCs w:val="24"/>
+        </w:rPr>
+        <w:t>Харлан</w:t>
+      </w:r>
+      <w:proofErr w:type="spellEnd"/>
+      <w:r>
+        <w:rPr>
+          <w:sz w:val="24"/>
+          <w:szCs w:val="24"/>
+        </w:rPr>
+        <w:t xml:space="preserve"> А.</w:t>
+      </w:r>
+    </w:p>
+    <w:p>
+      <w:pPr>
+        <w:spacing w:after="0" w:line="240" w:lineRule="auto"/>
+        <w:ind w:firstLine="6946"/>
+        <w:rPr>
+          <w:sz w:val="24"/>
+          <w:szCs w:val="24"/>
+        </w:rPr>
+      </w:pPr>
+    </w:p>
+    <w:p>
+      <w:pPr>
+        <w:spacing w:after="0" w:line="240" w:lineRule="auto"/>
+        <w:ind w:firstLine="6946"/>
+        <w:rPr>
+          <w:sz w:val="24"/>
+          <w:szCs w:val="24"/>
+        </w:rPr>
+      </w:pPr>
+      <w:r>
+        <w:rPr>
+          <w:b/>
+          <w:sz w:val="24"/>
+          <w:szCs w:val="24"/>
+        </w:rPr>
+        <w:t>Дата</w:t>
+      </w:r>
+      <w:r>
+        <w:rPr>
+          <w:sz w:val="24"/>
+          <w:szCs w:val="24"/>
+        </w:rPr>
+        <w:t xml:space="preserve">: </w:t>
+      </w:r>
+    </w:p>
+    <w:p>
+      <w:pPr>
+        <w:spacing w:after="0" w:line="240" w:lineRule="auto"/>
+        <w:ind w:firstLine="6946"/>
+        <w:rPr>
+          <w:sz w:val="24"/>
+          <w:szCs w:val="24"/>
+        </w:rPr>
+      </w:pPr>
+      <w:r>
+        <w:rPr>
+          <w:sz w:val="24"/>
+          <w:szCs w:val="24"/>
+        </w:rPr>
+        <w:t>23.09.2012</w:t>
+      </w:r>
+    </w:p>
+    <w:p>
+      <w:pPr>
+        <w:spacing w:after="0" w:line="240" w:lineRule="auto"/>
+        <w:ind w:firstLine="6946"/>
+        <w:rPr>
+          <w:sz w:val="24"/>
+          <w:szCs w:val="24"/>
+        </w:rPr>
+      </w:pPr>
+    </w:p>
+    <w:p>
+      <w:pPr>
+        <w:spacing w:after="0" w:line="240" w:lineRule="auto"/>
+        <w:ind w:firstLine="6946"/>
+        <w:rPr>
+          <w:sz w:val="24"/>
+          <w:szCs w:val="24"/>
+        </w:rPr>
+      </w:pPr>
+      <w:r>
+        <w:rPr>
+          <w:b/>
+          <w:sz w:val="24"/>
+          <w:szCs w:val="24"/>
+        </w:rPr>
+        <w:t>Версия</w:t>
+      </w:r>
+      <w:r>
+        <w:rPr>
+          <w:sz w:val="24"/>
+          <w:szCs w:val="24"/>
+        </w:rPr>
+        <w:t xml:space="preserve">: </w:t>
+      </w:r>
+    </w:p>
+    <w:p>
+      <w:pPr>
+        <w:spacing w:after="0" w:line="240" w:lineRule="auto"/>
+        <w:ind w:firstLine="6946"/>
+        <w:rPr>
+          <w:sz w:val="24"/>
+          <w:szCs w:val="24"/>
+        </w:rPr>
+      </w:pPr>
+      <w:r>
+        <w:rPr>
+          <w:sz w:val="24"/>
+          <w:szCs w:val="24"/>
+        </w:rPr>
+        <w:t>0.1</w:t>
+      </w:r>
+    </w:p>
+    <w:p>
+      <w:pPr>
+        <w:rPr>
+          <w:sz w:val="24"/>
+          <w:szCs w:val="24"/>
+        </w:rPr>
+      </w:pPr>
+      <w:r>
+        <w:rPr>
+          <w:sz w:val="24"/>
+          <w:szCs w:val="24"/>
+        </w:rPr>
+        <w:br w:type="page"/>
       </w:r>
     </w:p>
     <w:p/>
-    <w:p>
-      <w:r>
-        <w:t>Минимальные роли:</w:t>
-      </w:r>
-    </w:p>
-    <w:p>
-      <w:pPr>
-        <w:numPr>
-          <w:ilvl w:val="0"/>
-          <w:numId w:val="1"/>
-        </w:numPr>
-      </w:pPr>
-      <w:r>
-        <w:t>Администратор</w:t>
-      </w:r>
-    </w:p>
-    <w:p>
-      <w:pPr>
-        <w:numPr>
-          <w:ilvl w:val="0"/>
-          <w:numId w:val="1"/>
-        </w:numPr>
-      </w:pPr>
-      <w:r>
-        <w:t>Пользователь</w:t>
-      </w:r>
-    </w:p>
-    <w:p>
-      <w:r>
-        <w:t>Администратор</w:t>
-      </w:r>
-    </w:p>
-    <w:p>
-      <w:pPr>
-        <w:numPr>
-          <w:ilvl w:val="0"/>
-          <w:numId w:val="2"/>
-        </w:numPr>
-      </w:pPr>
-      <w:r>
-        <w:t>Добавить/удалить/редактировать банковскую карточк</w:t>
-      </w:r>
-      <w:proofErr w:type="gramStart"/>
-      <w:r>
-        <w:t>у(</w:t>
-      </w:r>
-      <w:proofErr w:type="gramEnd"/>
-      <w:r>
-        <w:t>и) в системе</w:t>
-      </w:r>
-    </w:p>
-    <w:p>
-      <w:pPr>
-        <w:numPr>
-          <w:ilvl w:val="0"/>
-          <w:numId w:val="2"/>
-        </w:numPr>
-      </w:pPr>
-      <w:r>
-        <w:t>Вводить курсы валют (можно как сервис национального банка либо любой другой)</w:t>
-      </w:r>
-    </w:p>
-    <w:p>
-      <w:pPr>
-        <w:numPr>
-          <w:ilvl w:val="0"/>
-          <w:numId w:val="2"/>
-        </w:numPr>
-      </w:pPr>
-      <w:r>
-        <w:t>Пополнение карт счета клиента</w:t>
-      </w:r>
-    </w:p>
-    <w:p>
-      <w:r>
-        <w:t>Пользователь</w:t>
-      </w:r>
-    </w:p>
-    <w:p>
-      <w:pPr>
-        <w:numPr>
-          <w:ilvl w:val="0"/>
-          <w:numId w:val="3"/>
-        </w:numPr>
-      </w:pPr>
-      <w:r>
-        <w:t>Просмотреть баланс карт счета</w:t>
-      </w:r>
-    </w:p>
-    <w:p>
-      <w:pPr>
-        <w:numPr>
-          <w:ilvl w:val="0"/>
-          <w:numId w:val="3"/>
-        </w:numPr>
-      </w:pPr>
-      <w:r>
-        <w:t>Провести платеж</w:t>
-      </w:r>
-    </w:p>
-    <w:p>
-      <w:pPr>
-        <w:numPr>
-          <w:ilvl w:val="1"/>
-          <w:numId w:val="3"/>
-        </w:numPr>
-      </w:pPr>
-      <w:r>
-        <w:t>платежи Расчет (ранее ЕРИП)</w:t>
-      </w:r>
-    </w:p>
-    <w:p>
-      <w:pPr>
-        <w:numPr>
-          <w:ilvl w:val="1"/>
-          <w:numId w:val="3"/>
-        </w:numPr>
-      </w:pPr>
-      <w:r>
-        <w:t>прочие платежи</w:t>
-      </w:r>
-    </w:p>
-    <w:p>
-      <w:pPr>
-        <w:numPr>
-          <w:ilvl w:val="0"/>
-          <w:numId w:val="3"/>
-        </w:numPr>
-      </w:pPr>
-      <w:r>
-        <w:t>Сохранить платежи</w:t>
-      </w:r>
-    </w:p>
-    <w:p>
-      <w:pPr>
-        <w:numPr>
-          <w:ilvl w:val="0"/>
-          <w:numId w:val="3"/>
-        </w:numPr>
-      </w:pPr>
-      <w:r>
-        <w:t xml:space="preserve">Настроить </w:t>
-      </w:r>
-      <w:proofErr w:type="spellStart"/>
-      <w:r>
-        <w:t>автооплату</w:t>
-      </w:r>
-      <w:proofErr w:type="spellEnd"/>
-    </w:p>
-    <w:p>
-      <w:pPr>
-        <w:numPr>
-          <w:ilvl w:val="0"/>
-          <w:numId w:val="3"/>
-        </w:numPr>
-      </w:pPr>
-      <w:r>
-        <w:t>Перевести денежные средства с одного карт счета на другой</w:t>
-      </w:r>
-    </w:p>
-    <w:p>
-      <w:pPr>
-        <w:numPr>
-          <w:ilvl w:val="0"/>
-          <w:numId w:val="3"/>
-        </w:numPr>
-      </w:pPr>
-      <w:r>
-        <w:t>Поддержка карт счетов в разных валютах</w:t>
-      </w:r>
-    </w:p>
-    <w:p>
-      <w:pPr>
-        <w:numPr>
-          <w:ilvl w:val="0"/>
-          <w:numId w:val="3"/>
-        </w:numPr>
-      </w:pPr>
-      <w:r>
-        <w:t>Просмотр списка проведенных операций по карточке</w:t>
-      </w:r>
-    </w:p>
-    <w:p>
-      <w:r>
-        <w:br/>
-      </w:r>
-    </w:p>
-    <w:p>
-      <w:r>
-        <w:t>Общие требования</w:t>
-      </w:r>
-    </w:p>
-    <w:p>
-      <w:pPr>
-        <w:numPr>
-          <w:ilvl w:val="0"/>
-          <w:numId w:val="4"/>
-        </w:numPr>
-      </w:pPr>
-      <w:r>
-        <w:lastRenderedPageBreak/>
-        <w:t>Защита канала передачи данных</w:t>
-      </w:r>
-    </w:p>
-    <w:p>
-      <w:pPr>
-        <w:numPr>
-          <w:ilvl w:val="0"/>
-          <w:numId w:val="4"/>
-        </w:numPr>
-      </w:pPr>
-      <w:r>
-        <w:t>Аутентификация</w:t>
-      </w:r>
-    </w:p>
-    <w:p>
-      <w:r>
-        <w:br/>
-      </w:r>
-    </w:p>
-    <w:p>
-      <w:r>
-        <w:t xml:space="preserve">Примеры интернет </w:t>
-      </w:r>
-      <w:proofErr w:type="spellStart"/>
-      <w:r>
-        <w:t>банкинга</w:t>
-      </w:r>
-      <w:proofErr w:type="spellEnd"/>
-      <w:r>
-        <w:t>:</w:t>
-      </w:r>
-    </w:p>
-    <w:p>
-      <w:pPr>
-        <w:numPr>
-          <w:ilvl w:val="0"/>
-          <w:numId w:val="5"/>
-        </w:numPr>
-      </w:pPr>
-      <w:hyperlink r:id="rId5" w:tgtFrame="_blank" w:history="1">
-        <w:proofErr w:type="spellStart"/>
-        <w:r>
-          <w:rPr>
-            <w:rStyle w:val="a3"/>
-          </w:rPr>
-          <w:t>Ib.st.by</w:t>
-        </w:r>
-        <w:proofErr w:type="spellEnd"/>
-      </w:hyperlink>
-    </w:p>
-    <w:p>
-      <w:pPr>
-        <w:numPr>
-          <w:ilvl w:val="0"/>
-          <w:numId w:val="5"/>
-        </w:numPr>
-      </w:pPr>
-      <w:hyperlink r:id="rId6" w:tgtFrame="_blank" w:history="1">
-        <w:r>
-          <w:rPr>
-            <w:rStyle w:val="a3"/>
-          </w:rPr>
-          <w:t>https://www.sbsibank.by/</w:t>
-        </w:r>
-      </w:hyperlink>
-    </w:p>
-    <w:p/>
-    <w:p>
-      <w:r>
-        <w:t>==============================</w:t>
-      </w:r>
-    </w:p>
     <w:sectPr>
       <w:pgSz w:w="11906" w:h="16838"/>
       <w:pgMar w:top="1134" w:right="850" w:bottom="1134" w:left="1701" w:header="708" w:footer="708" w:gutter="0"/>
@@ -1269,6 +1311,7 @@
   <w:style w:type="character" w:default="1" w:styleId="a0">
     <w:name w:val="Default Paragraph Font"/>
     <w:uiPriority w:val="1"/>
+    <w:semiHidden/>
     <w:unhideWhenUsed/>
   </w:style>
   <w:style w:type="table" w:default="1" w:styleId="a1">

</xml_diff>